<commit_message>
CV updated with new recognitions
</commit_message>
<xml_diff>
--- a/Gourab_Sarkar_Resume.docx
+++ b/Gourab_Sarkar_Resume.docx
@@ -19328,19 +19328,13 @@
         <w:jc w:val="both"/>
       </w:pPr>
       <w:r>
-        <w:t>Secured</w:t>
+        <w:t xml:space="preserve">Received </w:t>
       </w:r>
       <w:r>
-        <w:t xml:space="preserve"> several Merit awards</w:t>
+        <w:t>recognition: “Produ</w:t>
       </w:r>
       <w:r>
-        <w:t xml:space="preserve"> &amp; certificates</w:t>
-      </w:r>
-      <w:r>
-        <w:t xml:space="preserve"> for academic performance</w:t>
-      </w:r>
-      <w:r>
-        <w:t xml:space="preserve"> across semesters.</w:t>
+        <w:t>ct Quality Excellence - BTCORE” while working at Intel’s Bluetooth Firmware Validation Team.</w:t>
       </w:r>
     </w:p>
     <w:p>
@@ -19353,29 +19347,7 @@
         <w:jc w:val="both"/>
       </w:pPr>
       <w:r>
-        <w:t>P</w:t>
-      </w:r>
-      <w:r>
-        <w:t>articipated in Annual S</w:t>
-      </w:r>
-      <w:r>
-        <w:t xml:space="preserve">cience &amp; Technology Fair </w:t>
-      </w:r>
-      <w:r>
-        <w:t>– 2018 at Techno India</w:t>
-      </w:r>
-      <w:bookmarkStart w:id="0" w:name="_GoBack"/>
-      <w:bookmarkEnd w:id="0"/>
-      <w:r>
-        <w:t xml:space="preserve"> – </w:t>
-      </w:r>
-      <w:proofErr w:type="spellStart"/>
-      <w:r>
-        <w:t>Batanagar</w:t>
-      </w:r>
-      <w:proofErr w:type="spellEnd"/>
-      <w:r>
-        <w:t>.</w:t>
+        <w:t>Received recognition for successfully developing &amp; integrating “Automatic end-to-end Build Verification System” while working at Intel’s Bluetooth Core Products team.</w:t>
       </w:r>
     </w:p>
     <w:p>
@@ -19397,7 +19369,15 @@
         <w:t>Certificate</w:t>
       </w:r>
       <w:r>
-        <w:t xml:space="preserve"> of Diligence.</w:t>
+        <w:t xml:space="preserve"> of Diligence</w:t>
+      </w:r>
+      <w:r>
+        <w:t xml:space="preserve"> from Hartley Higher Secondary School</w:t>
+      </w:r>
+      <w:bookmarkStart w:id="0" w:name="_GoBack"/>
+      <w:bookmarkEnd w:id="0"/>
+      <w:r>
+        <w:t>.</w:t>
       </w:r>
     </w:p>
     <w:p>
@@ -19573,7 +19553,7 @@
               <wp:docPr id="1" name="Rectangle 1">
                 <a:extLst xmlns:a="http://schemas.openxmlformats.org/drawingml/2006/main">
                   <a:ext uri="{C183D7F6-B498-43B3-948B-1728B52AA6E4}">
-                    <adec:decorative xmlns:adec="http://schemas.microsoft.com/office/drawing/2017/decorative" xmlns:w16se="http://schemas.microsoft.com/office/word/2015/wordml/symex" xmlns:w16cid="http://schemas.microsoft.com/office/word/2016/wordml/cid" xmlns:w="http://schemas.openxmlformats.org/wordprocessingml/2006/main" xmlns:w10="urn:schemas-microsoft-com:office:word" xmlns:v="urn:schemas-microsoft-com:vml" xmlns:o="urn:schemas-microsoft-com:office:office" xmlns:am3d="http://schemas.microsoft.com/office/drawing/2017/model3d" xmlns:aink="http://schemas.microsoft.com/office/drawing/2016/ink" xmlns:cx8="http://schemas.microsoft.com/office/drawing/2016/5/14/chartex" xmlns:cx7="http://schemas.microsoft.com/office/drawing/2016/5/13/chartex" xmlns:cx6="http://schemas.microsoft.com/office/drawing/2016/5/12/chartex" xmlns:cx5="http://schemas.microsoft.com/office/drawing/2016/5/11/chartex" xmlns:cx4="http://schemas.microsoft.com/office/drawing/2016/5/10/chartex" xmlns:cx3="http://schemas.microsoft.com/office/drawing/2016/5/9/chartex" xmlns:cx2="http://schemas.microsoft.com/office/drawing/2015/10/21/chartex" xmlns:cx1="http://schemas.microsoft.com/office/drawing/2015/9/8/chartex" xmlns:cx="http://schemas.microsoft.com/office/drawing/2014/chartex" xmlns="" val="1"/>
+                    <adec:decorative xmlns="" xmlns:cx="http://schemas.microsoft.com/office/drawing/2014/chartex" xmlns:cx1="http://schemas.microsoft.com/office/drawing/2015/9/8/chartex" xmlns:cx2="http://schemas.microsoft.com/office/drawing/2015/10/21/chartex" xmlns:cx3="http://schemas.microsoft.com/office/drawing/2016/5/9/chartex" xmlns:cx4="http://schemas.microsoft.com/office/drawing/2016/5/10/chartex" xmlns:cx5="http://schemas.microsoft.com/office/drawing/2016/5/11/chartex" xmlns:cx6="http://schemas.microsoft.com/office/drawing/2016/5/12/chartex" xmlns:cx7="http://schemas.microsoft.com/office/drawing/2016/5/13/chartex" xmlns:cx8="http://schemas.microsoft.com/office/drawing/2016/5/14/chartex" xmlns:aink="http://schemas.microsoft.com/office/drawing/2016/ink" xmlns:am3d="http://schemas.microsoft.com/office/drawing/2017/model3d" xmlns:o="urn:schemas-microsoft-com:office:office" xmlns:v="urn:schemas-microsoft-com:vml" xmlns:w10="urn:schemas-microsoft-com:office:word" xmlns:w="http://schemas.openxmlformats.org/wordprocessingml/2006/main" xmlns:w16cid="http://schemas.microsoft.com/office/word/2016/wordml/cid" xmlns:w16se="http://schemas.microsoft.com/office/word/2015/wordml/symex" xmlns:adec="http://schemas.microsoft.com/office/drawing/2017/decorative" val="1"/>
                   </a:ext>
                 </a:extLst>
               </wp:docPr>
@@ -22812,6 +22792,7 @@
     <w:rsid w:val="00954320"/>
     <w:rsid w:val="00A735BA"/>
     <w:rsid w:val="00BE1834"/>
+    <w:rsid w:val="00D747D0"/>
     <w:rsid w:val="00FC74C1"/>
   </w:rsids>
   <m:mathPr>
@@ -23653,20 +23634,20 @@
 </file>
 
 <file path=customXml/item2.xml><?xml version="1.0" encoding="utf-8"?>
-<p:properties xmlns:p="http://schemas.microsoft.com/office/2006/metadata/properties" xmlns:xsi="http://www.w3.org/2001/XMLSchema-instance" xmlns:pc="http://schemas.microsoft.com/office/infopath/2007/PartnerControls">
-  <documentManagement>
-    <MediaServiceKeyPoints xmlns="71af3243-3dd4-4a8d-8c0d-dd76da1f02a5" xsi:nil="true"/>
-  </documentManagement>
-</p:properties>
-</file>
-
-<file path=customXml/item3.xml><?xml version="1.0" encoding="utf-8"?>
 <?mso-contentType ?>
 <FormTemplates xmlns="http://schemas.microsoft.com/sharepoint/v3/contenttype/forms">
   <Display>DocumentLibraryForm</Display>
   <Edit>DocumentLibraryForm</Edit>
   <New>DocumentLibraryForm</New>
 </FormTemplates>
+</file>
+
+<file path=customXml/item3.xml><?xml version="1.0" encoding="utf-8"?>
+<p:properties xmlns:p="http://schemas.microsoft.com/office/2006/metadata/properties" xmlns:xsi="http://www.w3.org/2001/XMLSchema-instance" xmlns:pc="http://schemas.microsoft.com/office/infopath/2007/PartnerControls">
+  <documentManagement>
+    <MediaServiceKeyPoints xmlns="71af3243-3dd4-4a8d-8c0d-dd76da1f02a5" xsi:nil="true"/>
+  </documentManagement>
+</p:properties>
 </file>
 
 <file path=customXml/item4.xml><?xml version="1.0" encoding="utf-8"?>
@@ -23889,19 +23870,19 @@
 </file>
 
 <file path=customXml/itemProps2.xml><?xml version="1.0" encoding="utf-8"?>
+<ds:datastoreItem xmlns:ds="http://schemas.openxmlformats.org/officeDocument/2006/customXml" ds:itemID="{ABD27C36-3D95-426D-88A4-46418D0A5071}">
+  <ds:schemaRefs>
+    <ds:schemaRef ds:uri="http://schemas.microsoft.com/sharepoint/v3/contenttype/forms"/>
+  </ds:schemaRefs>
+</ds:datastoreItem>
+</file>
+
+<file path=customXml/itemProps3.xml><?xml version="1.0" encoding="utf-8"?>
 <ds:datastoreItem xmlns:ds="http://schemas.openxmlformats.org/officeDocument/2006/customXml" ds:itemID="{A4C6EDC5-2156-4772-B532-432B6B8F18C5}">
   <ds:schemaRefs>
     <ds:schemaRef ds:uri="http://schemas.microsoft.com/office/2006/metadata/properties"/>
     <ds:schemaRef ds:uri="http://schemas.microsoft.com/office/infopath/2007/PartnerControls"/>
     <ds:schemaRef ds:uri="71af3243-3dd4-4a8d-8c0d-dd76da1f02a5"/>
-  </ds:schemaRefs>
-</ds:datastoreItem>
-</file>
-
-<file path=customXml/itemProps3.xml><?xml version="1.0" encoding="utf-8"?>
-<ds:datastoreItem xmlns:ds="http://schemas.openxmlformats.org/officeDocument/2006/customXml" ds:itemID="{ABD27C36-3D95-426D-88A4-46418D0A5071}">
-  <ds:schemaRefs>
-    <ds:schemaRef ds:uri="http://schemas.microsoft.com/sharepoint/v3/contenttype/forms"/>
   </ds:schemaRefs>
 </ds:datastoreItem>
 </file>

</xml_diff>